<commit_message>
further work on exercise 9 documentation.
</commit_message>
<xml_diff>
--- a/Übung_9/Abgabe/Assignment_09 (Marco Prescher).docx
+++ b/Übung_9/Abgabe/Assignment_09 (Marco Prescher).docx
@@ -128,19 +128,26 @@
       </w:r>
     </w:p>
     <w:p>
-      <w:r>
+      <w:pPr>
+        <w:rPr>
+          <w:lang w:val="de-AT"/>
+        </w:rPr>
+      </w:pPr>
+      <w:r>
+        <w:rPr>
+          <w:lang w:val="de-AT"/>
+        </w:rPr>
         <w:br/>
       </w:r>
       <w:r>
         <w:rPr>
-          <w:noProof/>
           <w:lang w:val="de-AT"/>
         </w:rPr>
         <w:drawing>
-          <wp:inline distT="0" distB="0" distL="0" distR="0" wp14:anchorId="2EAEBBB0" wp14:editId="0063154D">
-            <wp:extent cx="3515216" cy="4629796"/>
-            <wp:effectExtent l="0" t="0" r="9525" b="0"/>
-            <wp:docPr id="7" name="Picture 7"/>
+          <wp:inline distT="0" distB="0" distL="0" distR="0" wp14:anchorId="3AF2D1E8" wp14:editId="0A1DC3B9">
+            <wp:extent cx="3452812" cy="4839344"/>
+            <wp:effectExtent l="0" t="0" r="0" b="0"/>
+            <wp:docPr id="5" name="Picture 5"/>
             <wp:cNvGraphicFramePr>
               <a:graphicFrameLocks xmlns:a="http://schemas.openxmlformats.org/drawingml/2006/main" noChangeAspect="1"/>
             </wp:cNvGraphicFramePr>
@@ -160,7 +167,7 @@
                   <pic:spPr>
                     <a:xfrm>
                       <a:off x="0" y="0"/>
-                      <a:ext cx="3515216" cy="4629796"/>
+                      <a:ext cx="3479184" cy="4876307"/>
                     </a:xfrm>
                     <a:prstGeom prst="rect">
                       <a:avLst/>
@@ -173,61 +180,322 @@
         </w:drawing>
       </w:r>
       <w:r>
+        <w:rPr>
+          <w:lang w:val="de-AT"/>
+        </w:rPr>
         <w:t xml:space="preserve"> </w:t>
       </w:r>
     </w:p>
-    <w:p/>
     <w:p>
-      <w:r>
-        <w:t xml:space="preserve">JSTL </w:t>
-      </w:r>
-      <w:r>
-        <w:t>d</w:t>
-      </w:r>
-      <w:r>
-        <w:t xml:space="preserve">ependency </w:t>
-      </w:r>
-      <w:proofErr w:type="spellStart"/>
-      <w:r>
-        <w:t>im</w:t>
-      </w:r>
-      <w:proofErr w:type="spellEnd"/>
-      <w:r>
-        <w:t xml:space="preserve"> </w:t>
-      </w:r>
-      <w:r>
+      <w:pPr>
+        <w:rPr>
+          <w:lang w:val="de-AT"/>
+        </w:rPr>
+      </w:pPr>
+    </w:p>
+    <w:p>
+      <w:pPr>
+        <w:rPr>
+          <w:lang w:val="de-AT"/>
+        </w:rPr>
+      </w:pPr>
+      <w:r>
+        <w:rPr>
+          <w:lang w:val="de-AT"/>
+        </w:rPr>
+        <w:t>Jeder link zu den Unterseiten leitet zuerst auf das LoginHandlerServlet um. Hier wird dann überprüft, ob ein user eingeloggt ist. Wenn ja, wird der User zu der jeweiligen Unterseite weitergeleitet</w:t>
+      </w:r>
+      <w:r>
+        <w:rPr>
+          <w:lang w:val="de-AT"/>
+        </w:rPr>
+        <w:t xml:space="preserve">, </w:t>
+      </w:r>
+      <w:r>
+        <w:rPr>
+          <w:lang w:val="de-AT"/>
+        </w:rPr>
+        <w:t xml:space="preserve">ansonsten wird </w:t>
+      </w:r>
+      <w:r>
+        <w:rPr>
+          <w:lang w:val="de-AT"/>
+        </w:rPr>
+        <w:t>der User zur login Seite weitergeleitet. Nach erfolgreichem login wird der User automatisch zur der Unterseite weitergeleitet, die er zuvor aufrufen wollte.</w:t>
+      </w:r>
+      <w:r>
+        <w:rPr>
+          <w:lang w:val="de-AT"/>
+        </w:rPr>
+        <w:br w:type="page"/>
+      </w:r>
+    </w:p>
+    <w:p>
+      <w:pPr>
         <w:rPr>
           <w:b/>
           <w:bCs/>
-        </w:rPr>
-        <w:t>pom.xml</w:t>
-      </w:r>
+          <w:lang w:val="de-AT"/>
+        </w:rPr>
+      </w:pPr>
       <w:r>
         <w:rPr>
           <w:b/>
           <w:bCs/>
+          <w:sz w:val="24"/>
+          <w:szCs w:val="24"/>
+          <w:lang w:val="de-AT"/>
+        </w:rPr>
+        <w:lastRenderedPageBreak/>
+        <w:t>Deployment außerh</w:t>
+      </w:r>
+      <w:r>
+        <w:rPr>
+          <w:b/>
+          <w:bCs/>
+          <w:sz w:val="24"/>
+          <w:szCs w:val="24"/>
+          <w:lang w:val="de-AT"/>
+        </w:rPr>
+        <w:t>alb</w:t>
+      </w:r>
+      <w:r>
+        <w:rPr>
+          <w:b/>
+          <w:bCs/>
+          <w:sz w:val="24"/>
+          <w:szCs w:val="24"/>
+          <w:lang w:val="de-AT"/>
+        </w:rPr>
+        <w:t xml:space="preserve"> der IDE</w:t>
+      </w:r>
+    </w:p>
+    <w:p>
+      <w:pPr>
+        <w:keepNext/>
+        <w:rPr>
+          <w:lang w:val="de-AT"/>
+        </w:rPr>
+      </w:pPr>
+      <w:r>
+        <w:rPr>
+          <w:lang w:val="de-AT"/>
+        </w:rPr>
+        <w:t>Für das Deployment der Web-Application, außerhalb der IDE, kann man das exportierte .war File, bei mir unter den Name „</w:t>
+      </w:r>
+      <w:r>
+        <w:rPr>
+          <w:lang w:val="de-AT"/>
+        </w:rPr>
+        <w:t>MySportClub-1.</w:t>
+      </w:r>
+      <w:r>
+        <w:rPr>
+          <w:lang w:val="de-AT"/>
+        </w:rPr>
+        <w:t>2</w:t>
+      </w:r>
+      <w:r>
+        <w:rPr>
+          <w:lang w:val="de-AT"/>
+        </w:rPr>
+        <w:t>-SNAPSHOT</w:t>
+      </w:r>
+      <w:r>
+        <w:rPr>
+          <w:lang w:val="de-AT"/>
+        </w:rPr>
+        <w:t xml:space="preserve">“, in den webapps Ordner unter </w:t>
+      </w:r>
+      <w:r>
+        <w:rPr>
+          <w:b/>
+          <w:bCs/>
+          <w:lang w:val="de-AT"/>
+        </w:rPr>
+        <w:t>..\apache-tomcat-9.0.54\webapps</w:t>
+      </w:r>
+      <w:r>
+        <w:rPr>
+          <w:lang w:val="de-AT"/>
+        </w:rPr>
+        <w:t xml:space="preserve"> legen. Dieses File wird dann, nachdem man Tomcat über das startup.bat gestartet hat, automatisch entpackt. Die Tomcat homepage ist über </w:t>
+      </w:r>
+      <w:r>
+        <w:rPr>
+          <w:b/>
+          <w:bCs/>
+          <w:lang w:val="de-AT"/>
+        </w:rPr>
+        <w:t xml:space="preserve">http://localhost:8080/ </w:t>
+      </w:r>
+      <w:r>
+        <w:rPr>
+          <w:lang w:val="de-AT"/>
+        </w:rPr>
+        <w:t xml:space="preserve">erreichbar. Über den Button </w:t>
+      </w:r>
+      <w:r>
+        <w:rPr>
+          <w:b/>
+          <w:bCs/>
+          <w:lang w:val="de-AT"/>
+        </w:rPr>
+        <w:t>Manger App</w:t>
+      </w:r>
+      <w:r>
+        <w:rPr>
+          <w:b/>
+          <w:bCs/>
+          <w:lang w:val="de-AT"/>
         </w:rPr>
         <w:t xml:space="preserve"> </w:t>
       </w:r>
       <w:r>
-        <w:t>file</w:t>
-      </w:r>
-      <w:r>
-        <w:t>.</w:t>
-      </w:r>
-      <w:r>
+        <w:rPr>
+          <w:lang w:val="de-AT"/>
+        </w:rPr>
+        <w:t xml:space="preserve">(siehe Abb. 1) muss man sich dann einloggen. Die LogIn daten </w:t>
+      </w:r>
+      <w:r>
+        <w:rPr>
+          <w:lang w:val="de-AT"/>
+        </w:rPr>
+        <w:t xml:space="preserve">muss man </w:t>
+      </w:r>
+      <w:r>
+        <w:rPr>
+          <w:lang w:val="de-AT"/>
+        </w:rPr>
+        <w:t xml:space="preserve">allerdings davor </w:t>
+      </w:r>
+      <w:r>
+        <w:rPr>
+          <w:lang w:val="de-AT"/>
+        </w:rPr>
+        <w:t xml:space="preserve">unter </w:t>
+      </w:r>
+      <w:r>
+        <w:rPr>
+          <w:b/>
+          <w:bCs/>
+          <w:lang w:val="de-AT"/>
+        </w:rPr>
+        <w:t>\apache-tomcat-9.0.54\conf</w:t>
+      </w:r>
+      <w:r>
+        <w:rPr>
+          <w:lang w:val="de-AT"/>
+        </w:rPr>
+        <w:t xml:space="preserve"> im file </w:t>
+      </w:r>
+      <w:r>
+        <w:rPr>
+          <w:b/>
+          <w:bCs/>
+          <w:lang w:val="de-AT"/>
+        </w:rPr>
+        <w:t>tomcat-users.xml</w:t>
+      </w:r>
+      <w:r>
+        <w:rPr>
+          <w:lang w:val="de-AT"/>
+        </w:rPr>
+        <w:t xml:space="preserve"> </w:t>
+      </w:r>
+      <w:r>
+        <w:rPr>
+          <w:lang w:val="de-AT"/>
+        </w:rPr>
+        <w:t xml:space="preserve">setzen (siehe Abb. 2). Im Tomcat Web Application Manager kann man dann bei den Applications unsere Web-Application aufrufen (siehe Abb. 3). Alternativ kann man das .war file einfach Hochladen (siehe Abb. 4) und dann einfach wie bei Abbildung 3 aufrufen. </w:t>
+      </w:r>
+      <w:r>
+        <w:rPr>
+          <w:lang w:val="de-AT"/>
+        </w:rPr>
         <w:br/>
       </w:r>
       <w:r>
         <w:rPr>
+          <w:lang w:val="de-AT"/>
+        </w:rPr>
+        <w:br/>
+        <w:t>Die Einstiegsseite erreicht man dann über dieser URL</w:t>
+      </w:r>
+      <w:r>
+        <w:rPr>
+          <w:lang w:val="de-AT"/>
+        </w:rPr>
+        <w:br/>
+      </w:r>
+      <w:r>
+        <w:rPr>
+          <w:b/>
+          <w:bCs/>
+          <w:lang w:val="de-AT"/>
+        </w:rPr>
+        <w:t>http://localhost:8080/</w:t>
+      </w:r>
+      <w:r>
+        <w:rPr>
+          <w:b/>
+          <w:bCs/>
+          <w:lang w:val="de-AT"/>
+        </w:rPr>
+        <w:t>MySportClub-1.</w:t>
+      </w:r>
+      <w:r>
+        <w:rPr>
+          <w:b/>
+          <w:bCs/>
+          <w:lang w:val="de-AT"/>
+        </w:rPr>
+        <w:t>2</w:t>
+      </w:r>
+      <w:r>
+        <w:rPr>
+          <w:b/>
+          <w:bCs/>
+          <w:lang w:val="de-AT"/>
+        </w:rPr>
+        <w:t>-SNAPSHOT</w:t>
+      </w:r>
+      <w:r>
+        <w:rPr>
+          <w:b/>
+          <w:bCs/>
+          <w:lang w:val="de-AT"/>
+        </w:rPr>
+        <w:t>/</w:t>
+      </w:r>
+      <w:r>
+        <w:rPr>
+          <w:lang w:val="de-AT"/>
+        </w:rPr>
+        <w:br/>
+      </w:r>
+      <w:r>
+        <w:rPr>
+          <w:lang w:val="de-AT"/>
+        </w:rPr>
+        <w:br/>
+      </w:r>
+      <w:r>
+        <w:rPr>
+          <w:lang w:val="de-AT"/>
+        </w:rPr>
+        <w:br/>
+      </w:r>
+      <w:r>
+        <w:rPr>
           <w:noProof/>
           <w:lang w:val="de-AT"/>
         </w:rPr>
         <w:drawing>
-          <wp:inline distT="0" distB="0" distL="0" distR="0" wp14:anchorId="0D1CADA4" wp14:editId="203E2779">
-            <wp:extent cx="2467319" cy="981212"/>
-            <wp:effectExtent l="0" t="0" r="9525" b="9525"/>
-            <wp:docPr id="8" name="Picture 8"/>
+          <wp:inline distT="0" distB="0" distL="0" distR="0" wp14:anchorId="6F482DE7" wp14:editId="3F15E596">
+            <wp:extent cx="5760720" cy="5232400"/>
+            <wp:effectExtent l="0" t="0" r="0" b="6350"/>
+            <wp:docPr id="1" name="Picture 1"/>
             <wp:cNvGraphicFramePr>
               <a:graphicFrameLocks xmlns:a="http://schemas.openxmlformats.org/drawingml/2006/main" noChangeAspect="1"/>
             </wp:cNvGraphicFramePr>
@@ -247,7 +515,7 @@
                   <pic:spPr>
                     <a:xfrm>
                       <a:off x="0" y="0"/>
-                      <a:ext cx="2467319" cy="981212"/>
+                      <a:ext cx="5760720" cy="5232400"/>
                     </a:xfrm>
                     <a:prstGeom prst="rect">
                       <a:avLst/>
@@ -259,276 +527,66 @@
           </wp:inline>
         </w:drawing>
       </w:r>
-      <w:r>
-        <w:br w:type="page"/>
-      </w:r>
     </w:p>
     <w:p>
       <w:pPr>
-        <w:rPr>
-          <w:b/>
-          <w:bCs/>
-          <w:lang w:val="de-AT"/>
-        </w:rPr>
-      </w:pPr>
-      <w:r>
-        <w:rPr>
-          <w:b/>
-          <w:bCs/>
-          <w:sz w:val="24"/>
-          <w:szCs w:val="24"/>
-          <w:lang w:val="de-AT"/>
-        </w:rPr>
-        <w:lastRenderedPageBreak/>
-        <w:t>Deployment außerh</w:t>
-      </w:r>
-      <w:r>
-        <w:rPr>
-          <w:b/>
-          <w:bCs/>
-          <w:sz w:val="24"/>
-          <w:szCs w:val="24"/>
-          <w:lang w:val="de-AT"/>
-        </w:rPr>
-        <w:t>alb</w:t>
-      </w:r>
-      <w:r>
-        <w:rPr>
-          <w:b/>
-          <w:bCs/>
-          <w:sz w:val="24"/>
-          <w:szCs w:val="24"/>
-          <w:lang w:val="de-AT"/>
-        </w:rPr>
-        <w:t xml:space="preserve"> der IDE</w:t>
+        <w:pStyle w:val="Caption"/>
+        <w:rPr>
+          <w:i w:val="0"/>
+          <w:iCs w:val="0"/>
+          <w:lang w:val="de-AT"/>
+        </w:rPr>
+      </w:pPr>
+      <w:r>
+        <w:rPr>
+          <w:lang w:val="de-AT"/>
+        </w:rPr>
+        <w:t xml:space="preserve">Abbildung </w:t>
+      </w:r>
+      <w:r>
+        <w:fldChar w:fldCharType="begin"/>
+      </w:r>
+      <w:r>
+        <w:rPr>
+          <w:lang w:val="de-AT"/>
+        </w:rPr>
+        <w:instrText xml:space="preserve"> SEQ Abbildung \* ARABIC </w:instrText>
+      </w:r>
+      <w:r>
+        <w:fldChar w:fldCharType="separate"/>
+      </w:r>
+      <w:r>
+        <w:rPr>
+          <w:noProof/>
+          <w:lang w:val="de-AT"/>
+        </w:rPr>
+        <w:t>1</w:t>
+      </w:r>
+      <w:r>
+        <w:fldChar w:fldCharType="end"/>
+      </w:r>
+      <w:r>
+        <w:rPr>
+          <w:lang w:val="de-AT"/>
+        </w:rPr>
+        <w:br/>
       </w:r>
     </w:p>
     <w:p>
       <w:pPr>
         <w:keepNext/>
-        <w:rPr>
-          <w:lang w:val="de-AT"/>
-        </w:rPr>
-      </w:pPr>
-      <w:r>
-        <w:rPr>
-          <w:lang w:val="de-AT"/>
-        </w:rPr>
-        <w:t>Für das Deployment der Web-Application, außerhalb der IDE, kann man das exportierte .war File, bei mir unter den Name „</w:t>
-      </w:r>
-      <w:r>
-        <w:rPr>
-          <w:lang w:val="de-AT"/>
-        </w:rPr>
-        <w:t>MySportClub-1.</w:t>
-      </w:r>
-      <w:r>
-        <w:rPr>
-          <w:lang w:val="de-AT"/>
-        </w:rPr>
-        <w:t>2</w:t>
-      </w:r>
-      <w:r>
-        <w:rPr>
-          <w:lang w:val="de-AT"/>
-        </w:rPr>
-        <w:t>-SNAPSHOT</w:t>
-      </w:r>
-      <w:r>
-        <w:rPr>
-          <w:lang w:val="de-AT"/>
-        </w:rPr>
-        <w:t xml:space="preserve">“, in den webapps Ordner unter </w:t>
-      </w:r>
-      <w:r>
-        <w:rPr>
-          <w:b/>
-          <w:bCs/>
-          <w:lang w:val="de-AT"/>
-        </w:rPr>
-        <w:t>..\apache-tomcat-9.0.54\webapps</w:t>
-      </w:r>
-      <w:r>
-        <w:rPr>
-          <w:lang w:val="de-AT"/>
-        </w:rPr>
-        <w:t xml:space="preserve"> legen. Dieses File wird dann, nachdem man Tomcat über das startup.bat gestartet hat, automatisch entpackt. Die Tomcat homepage ist über </w:t>
-      </w:r>
-      <w:r>
-        <w:rPr>
-          <w:b/>
-          <w:bCs/>
-          <w:lang w:val="de-AT"/>
-        </w:rPr>
-        <w:t xml:space="preserve">http://localhost:8080/ </w:t>
-      </w:r>
-      <w:r>
-        <w:rPr>
-          <w:lang w:val="de-AT"/>
-        </w:rPr>
-        <w:t xml:space="preserve">erreichbar. Über den Button </w:t>
-      </w:r>
-      <w:r>
-        <w:rPr>
-          <w:b/>
-          <w:bCs/>
-          <w:lang w:val="de-AT"/>
-        </w:rPr>
-        <w:t>Manger App</w:t>
-      </w:r>
-      <w:r>
-        <w:rPr>
-          <w:b/>
-          <w:bCs/>
-          <w:lang w:val="de-AT"/>
-        </w:rPr>
-        <w:t xml:space="preserve"> </w:t>
-      </w:r>
-      <w:r>
-        <w:rPr>
-          <w:lang w:val="de-AT"/>
-        </w:rPr>
-        <w:t xml:space="preserve">(siehe Abb. 1) muss man sich dann einloggen. Die LogIn daten </w:t>
-      </w:r>
-      <w:r>
-        <w:rPr>
-          <w:lang w:val="de-AT"/>
-        </w:rPr>
-        <w:t xml:space="preserve">muss man </w:t>
-      </w:r>
-      <w:r>
-        <w:rPr>
-          <w:lang w:val="de-AT"/>
-        </w:rPr>
-        <w:t xml:space="preserve">allerdings davor </w:t>
-      </w:r>
-      <w:r>
-        <w:rPr>
-          <w:lang w:val="de-AT"/>
-        </w:rPr>
-        <w:t xml:space="preserve">unter </w:t>
-      </w:r>
-      <w:r>
-        <w:rPr>
-          <w:b/>
-          <w:bCs/>
-          <w:lang w:val="de-AT"/>
-        </w:rPr>
-        <w:t>\apache-tomcat-9.0.54\conf</w:t>
-      </w:r>
-      <w:r>
-        <w:rPr>
-          <w:lang w:val="de-AT"/>
-        </w:rPr>
-        <w:t xml:space="preserve"> im file </w:t>
-      </w:r>
-      <w:r>
-        <w:rPr>
-          <w:b/>
-          <w:bCs/>
-          <w:lang w:val="de-AT"/>
-        </w:rPr>
-        <w:t>tomcat-users.xml</w:t>
-      </w:r>
-      <w:r>
-        <w:rPr>
-          <w:lang w:val="de-AT"/>
-        </w:rPr>
-        <w:t xml:space="preserve"> </w:t>
-      </w:r>
-      <w:r>
-        <w:rPr>
-          <w:lang w:val="de-AT"/>
-        </w:rPr>
-        <w:t xml:space="preserve">setzen (siehe Abb. 2). Im Tomcat Web Application Manager kann man dann bei den Applications unsere Web-Application aufrufen (siehe Abb. 3). Alternativ kann man das .war file einfach Hochladen (siehe Abb. 4) und dann einfach wie bei Abbildung 3 aufrufen. </w:t>
-      </w:r>
-      <w:r>
-        <w:rPr>
-          <w:lang w:val="de-AT"/>
-        </w:rPr>
-        <w:br/>
-      </w:r>
-      <w:r>
-        <w:rPr>
-          <w:lang w:val="de-AT"/>
-        </w:rPr>
-        <w:br/>
-        <w:t>Die Einstiegsseite erreicht man dann über dieser URL</w:t>
-      </w:r>
-      <w:r>
-        <w:rPr>
-          <w:lang w:val="de-AT"/>
-        </w:rPr>
-        <w:br/>
-      </w:r>
-      <w:r>
-        <w:rPr>
-          <w:b/>
-          <w:bCs/>
-          <w:lang w:val="de-AT"/>
-        </w:rPr>
-        <w:t>http://localhost:8080/</w:t>
-      </w:r>
-      <w:r>
-        <w:rPr>
-          <w:b/>
-          <w:bCs/>
-          <w:lang w:val="de-AT"/>
-        </w:rPr>
-        <w:t>MySportClub-1.</w:t>
-      </w:r>
-      <w:r>
-        <w:rPr>
-          <w:b/>
-          <w:bCs/>
-          <w:lang w:val="de-AT"/>
-        </w:rPr>
-        <w:t>2</w:t>
-      </w:r>
-      <w:r>
-        <w:rPr>
-          <w:b/>
-          <w:bCs/>
-          <w:lang w:val="de-AT"/>
-        </w:rPr>
-        <w:t>-SNAPSHOT</w:t>
-      </w:r>
-      <w:r>
-        <w:rPr>
-          <w:b/>
-          <w:bCs/>
-          <w:lang w:val="de-AT"/>
-        </w:rPr>
-        <w:t>/</w:t>
-      </w:r>
-      <w:r>
-        <w:rPr>
-          <w:lang w:val="de-AT"/>
-        </w:rPr>
-        <w:br/>
-      </w:r>
-      <w:r>
-        <w:rPr>
-          <w:lang w:val="de-AT"/>
-        </w:rPr>
-        <w:br/>
-      </w:r>
-      <w:r>
-        <w:rPr>
-          <w:lang w:val="de-AT"/>
-        </w:rPr>
-        <w:br/>
-      </w:r>
+      </w:pPr>
       <w:r>
         <w:rPr>
           <w:noProof/>
           <w:lang w:val="de-AT"/>
         </w:rPr>
+        <w:lastRenderedPageBreak/>
         <w:drawing>
-          <wp:inline distT="0" distB="0" distL="0" distR="0" wp14:anchorId="6F482DE7" wp14:editId="3F15E596">
-            <wp:extent cx="5760720" cy="5232400"/>
-            <wp:effectExtent l="0" t="0" r="0" b="6350"/>
-            <wp:docPr id="1" name="Picture 1"/>
+          <wp:inline distT="0" distB="0" distL="0" distR="0" wp14:anchorId="46159045" wp14:editId="444C8CAB">
+            <wp:extent cx="5760720" cy="6534785"/>
+            <wp:effectExtent l="0" t="0" r="0" b="0"/>
+            <wp:docPr id="2" name="Picture 2"/>
             <wp:cNvGraphicFramePr>
               <a:graphicFrameLocks xmlns:a="http://schemas.openxmlformats.org/drawingml/2006/main" noChangeAspect="1"/>
             </wp:cNvGraphicFramePr>
@@ -548,7 +606,7 @@
                   <pic:spPr>
                     <a:xfrm>
                       <a:off x="0" y="0"/>
-                      <a:ext cx="5760720" cy="5232400"/>
+                      <a:ext cx="5760720" cy="6534785"/>
                     </a:xfrm>
                     <a:prstGeom prst="rect">
                       <a:avLst/>
@@ -567,22 +625,15 @@
         <w:rPr>
           <w:i w:val="0"/>
           <w:iCs w:val="0"/>
-          <w:lang w:val="de-AT"/>
-        </w:rPr>
-      </w:pPr>
-      <w:r>
-        <w:rPr>
-          <w:lang w:val="de-AT"/>
-        </w:rPr>
+        </w:rPr>
+      </w:pPr>
+      <w:r>
         <w:t xml:space="preserve">Abbildung </w:t>
       </w:r>
       <w:r>
         <w:fldChar w:fldCharType="begin"/>
       </w:r>
       <w:r>
-        <w:rPr>
-          <w:lang w:val="de-AT"/>
-        </w:rPr>
         <w:instrText xml:space="preserve"> SEQ Abbildung \* ARABIC </w:instrText>
       </w:r>
       <w:r>
@@ -591,17 +642,19 @@
       <w:r>
         <w:rPr>
           <w:noProof/>
-          <w:lang w:val="de-AT"/>
-        </w:rPr>
-        <w:t>1</w:t>
-      </w:r>
-      <w:r>
+        </w:rPr>
+        <w:t>2</w:t>
+      </w:r>
+      <w:r>
+        <w:rPr>
+          <w:noProof/>
+        </w:rPr>
         <w:fldChar w:fldCharType="end"/>
       </w:r>
       <w:r>
-        <w:rPr>
-          <w:lang w:val="de-AT"/>
-        </w:rPr>
+        <w:br/>
+      </w:r>
+      <w:r>
         <w:br/>
       </w:r>
     </w:p>
@@ -612,14 +665,13 @@
       <w:r>
         <w:rPr>
           <w:noProof/>
-          <w:lang w:val="de-AT"/>
         </w:rPr>
         <w:lastRenderedPageBreak/>
         <w:drawing>
-          <wp:inline distT="0" distB="0" distL="0" distR="0" wp14:anchorId="46159045" wp14:editId="444C8CAB">
-            <wp:extent cx="5760720" cy="6534785"/>
-            <wp:effectExtent l="0" t="0" r="0" b="0"/>
-            <wp:docPr id="2" name="Picture 2"/>
+          <wp:inline distT="0" distB="0" distL="0" distR="0" wp14:anchorId="6F44235B" wp14:editId="5F518D28">
+            <wp:extent cx="5760720" cy="2701290"/>
+            <wp:effectExtent l="0" t="0" r="0" b="3810"/>
+            <wp:docPr id="3" name="Picture 3"/>
             <wp:cNvGraphicFramePr>
               <a:graphicFrameLocks xmlns:a="http://schemas.openxmlformats.org/drawingml/2006/main" noChangeAspect="1"/>
             </wp:cNvGraphicFramePr>
@@ -639,7 +691,7 @@
                   <pic:spPr>
                     <a:xfrm>
                       <a:off x="0" y="0"/>
-                      <a:ext cx="5760720" cy="6534785"/>
+                      <a:ext cx="5760720" cy="2701290"/>
                     </a:xfrm>
                     <a:prstGeom prst="rect">
                       <a:avLst/>
@@ -660,24 +712,29 @@
           <w:iCs w:val="0"/>
         </w:rPr>
       </w:pPr>
-      <w:proofErr w:type="spellStart"/>
-      <w:r>
-        <w:t>Abbildung</w:t>
-      </w:r>
-      <w:proofErr w:type="spellEnd"/>
-      <w:r>
-        <w:t xml:space="preserve"> </w:t>
-      </w:r>
-      <w:fldSimple w:instr=" SEQ Abbildung \* ARABIC ">
-        <w:r>
-          <w:rPr>
-            <w:noProof/>
-          </w:rPr>
-          <w:t>2</w:t>
-        </w:r>
-      </w:fldSimple>
-      <w:r>
-        <w:br/>
+      <w:r>
+        <w:t xml:space="preserve">Abbildung </w:t>
+      </w:r>
+      <w:r>
+        <w:fldChar w:fldCharType="begin"/>
+      </w:r>
+      <w:r>
+        <w:instrText xml:space="preserve"> SEQ Abbildung \* ARABIC </w:instrText>
+      </w:r>
+      <w:r>
+        <w:fldChar w:fldCharType="separate"/>
+      </w:r>
+      <w:r>
+        <w:rPr>
+          <w:noProof/>
+        </w:rPr>
+        <w:t>3</w:t>
+      </w:r>
+      <w:r>
+        <w:rPr>
+          <w:noProof/>
+        </w:rPr>
+        <w:fldChar w:fldCharType="end"/>
       </w:r>
       <w:r>
         <w:br/>
@@ -690,13 +747,13 @@
       <w:r>
         <w:rPr>
           <w:noProof/>
-        </w:rPr>
-        <w:lastRenderedPageBreak/>
+          <w:lang w:val="de-AT"/>
+        </w:rPr>
         <w:drawing>
-          <wp:inline distT="0" distB="0" distL="0" distR="0" wp14:anchorId="6F44235B" wp14:editId="5F518D28">
-            <wp:extent cx="5760720" cy="2701290"/>
-            <wp:effectExtent l="0" t="0" r="0" b="3810"/>
-            <wp:docPr id="3" name="Picture 3"/>
+          <wp:inline distT="0" distB="0" distL="0" distR="0" wp14:anchorId="15662FF8" wp14:editId="0C4AF90A">
+            <wp:extent cx="5760720" cy="558165"/>
+            <wp:effectExtent l="0" t="0" r="0" b="0"/>
+            <wp:docPr id="4" name="Picture 4"/>
             <wp:cNvGraphicFramePr>
               <a:graphicFrameLocks xmlns:a="http://schemas.openxmlformats.org/drawingml/2006/main" noChangeAspect="1"/>
             </wp:cNvGraphicFramePr>
@@ -716,80 +773,6 @@
                   <pic:spPr>
                     <a:xfrm>
                       <a:off x="0" y="0"/>
-                      <a:ext cx="5760720" cy="2701290"/>
-                    </a:xfrm>
-                    <a:prstGeom prst="rect">
-                      <a:avLst/>
-                    </a:prstGeom>
-                  </pic:spPr>
-                </pic:pic>
-              </a:graphicData>
-            </a:graphic>
-          </wp:inline>
-        </w:drawing>
-      </w:r>
-    </w:p>
-    <w:p>
-      <w:pPr>
-        <w:pStyle w:val="Caption"/>
-        <w:rPr>
-          <w:i w:val="0"/>
-          <w:iCs w:val="0"/>
-        </w:rPr>
-      </w:pPr>
-      <w:proofErr w:type="spellStart"/>
-      <w:r>
-        <w:t>Abbildung</w:t>
-      </w:r>
-      <w:proofErr w:type="spellEnd"/>
-      <w:r>
-        <w:t xml:space="preserve"> </w:t>
-      </w:r>
-      <w:fldSimple w:instr=" SEQ Abbildung \* ARABIC ">
-        <w:r>
-          <w:rPr>
-            <w:noProof/>
-          </w:rPr>
-          <w:t>3</w:t>
-        </w:r>
-      </w:fldSimple>
-      <w:r>
-        <w:br/>
-      </w:r>
-    </w:p>
-    <w:p>
-      <w:pPr>
-        <w:keepNext/>
-      </w:pPr>
-      <w:r>
-        <w:rPr>
-          <w:noProof/>
-          <w:lang w:val="de-AT"/>
-        </w:rPr>
-        <w:drawing>
-          <wp:inline distT="0" distB="0" distL="0" distR="0" wp14:anchorId="15662FF8" wp14:editId="0C4AF90A">
-            <wp:extent cx="5760720" cy="558165"/>
-            <wp:effectExtent l="0" t="0" r="0" b="0"/>
-            <wp:docPr id="4" name="Picture 4"/>
-            <wp:cNvGraphicFramePr>
-              <a:graphicFrameLocks xmlns:a="http://schemas.openxmlformats.org/drawingml/2006/main" noChangeAspect="1"/>
-            </wp:cNvGraphicFramePr>
-            <a:graphic xmlns:a="http://schemas.openxmlformats.org/drawingml/2006/main">
-              <a:graphicData uri="http://schemas.openxmlformats.org/drawingml/2006/picture">
-                <pic:pic xmlns:pic="http://schemas.openxmlformats.org/drawingml/2006/picture">
-                  <pic:nvPicPr>
-                    <pic:cNvPr id="1" name=""/>
-                    <pic:cNvPicPr/>
-                  </pic:nvPicPr>
-                  <pic:blipFill>
-                    <a:blip r:embed="rId13"/>
-                    <a:stretch>
-                      <a:fillRect/>
-                    </a:stretch>
-                  </pic:blipFill>
-                  <pic:spPr>
-                    <a:xfrm>
-                      <a:off x="0" y="0"/>
                       <a:ext cx="5760720" cy="558165"/>
                     </a:xfrm>
                     <a:prstGeom prst="rect">
@@ -843,8 +826,8 @@
       </w:r>
     </w:p>
     <w:sectPr>
-      <w:headerReference w:type="default" r:id="rId14"/>
-      <w:footerReference w:type="default" r:id="rId15"/>
+      <w:headerReference w:type="default" r:id="rId13"/>
+      <w:footerReference w:type="default" r:id="rId14"/>
       <w:pgSz w:w="11906" w:h="16838"/>
       <w:pgMar w:top="1417" w:right="1417" w:bottom="1134" w:left="1417" w:header="708" w:footer="708" w:gutter="0"/>
       <w:cols w:space="708"/>

</xml_diff>